<commit_message>
fixed up some css
</commit_message>
<xml_diff>
--- a/public/files/KyleMacri_Resume.docx
+++ b/public/files/KyleMacri_Resume.docx
@@ -4,90 +4,370 @@
   <w:body>
     <w:p>
       <w:pPr>
-        <w:spacing w:after="0" w:lineRule="auto"/>
-        <w:jc w:val="center"/>
-        <w:rPr>
-          <w:rFonts w:ascii="Cambria" w:cs="Cambria" w:eastAsia="Cambria" w:hAnsi="Cambria"/>
-          <w:b w:val="1"/>
-          <w:sz w:val="48"/>
-          <w:szCs w:val="48"/>
-        </w:rPr>
-      </w:pPr>
-      <w:r>
-        <w:rPr>
-          <w:rFonts w:ascii="Cambria" w:cs="Cambria" w:eastAsia="Cambria" w:hAnsi="Cambria"/>
-          <w:b w:val="1"/>
-          <w:sz w:val="48"/>
-          <w:szCs w:val="48"/>
-          <w:rtl w:val="0"/>
-        </w:rPr>
-        <w:t xml:space="preserve">Kyle Macri</w:t>
-      </w:r>
-    </w:p>
-    <w:p>
-      <w:pPr>
-        <w:spacing w:after="0" w:lineRule="auto"/>
-        <w:rPr>
-          <w:rFonts w:ascii="Cambria" w:cs="Cambria" w:eastAsia="Cambria" w:hAnsi="Cambria"/>
-          <w:sz w:val="18"/>
-          <w:szCs w:val="18"/>
-        </w:rPr>
-      </w:pPr>
-      <w:r>
-        <w:rPr>
-          <w:rFonts w:ascii="Cambria" w:cs="Cambria" w:eastAsia="Cambria" w:hAnsi="Cambria"/>
-          <w:sz w:val="18"/>
-          <w:szCs w:val="18"/>
-          <w:rtl w:val="0"/>
-        </w:rPr>
-        <w:t xml:space="preserve">35 Red Top Drive</w:t>
-        <w:tab/>
-        <w:tab/>
-        <w:tab/>
-        <w:tab/>
-        <w:tab/>
-        <w:t xml:space="preserve">   </w:t>
-        <w:tab/>
-        <w:tab/>
-        <w:tab/>
-        <w:tab/>
-        <w:tab/>
-        <w:tab/>
-        <w:t xml:space="preserve">            kmacri12@gmail.com</w:t>
-      </w:r>
-    </w:p>
-    <w:p>
-      <w:pPr>
-        <w:spacing w:after="0" w:lineRule="auto"/>
-        <w:rPr>
-          <w:rFonts w:ascii="Cambria" w:cs="Cambria" w:eastAsia="Cambria" w:hAnsi="Cambria"/>
-          <w:sz w:val="18"/>
-          <w:szCs w:val="18"/>
-        </w:rPr>
-      </w:pPr>
-      <w:r>
-        <w:rPr>
-          <w:rFonts w:ascii="Cambria" w:cs="Cambria" w:eastAsia="Cambria" w:hAnsi="Cambria"/>
-          <w:sz w:val="18"/>
-          <w:szCs w:val="18"/>
-          <w:rtl w:val="0"/>
-        </w:rPr>
-        <w:t xml:space="preserve">West Hartford, CT 06110</w:t>
-        <w:tab/>
-        <w:tab/>
-        <w:tab/>
-        <w:tab/>
-        <w:t xml:space="preserve">         </w:t>
-        <w:tab/>
-        <w:tab/>
-        <w:tab/>
-        <w:tab/>
-        <w:tab/>
-        <w:tab/>
-        <w:tab/>
-        <w:t xml:space="preserve">     (860) 302-5492</w:t>
-      </w:r>
-    </w:p>
+        <w:spacing w:after="0" w:line="144" w:lineRule="auto"/>
+        <w:jc w:val="left"/>
+        <w:rPr>
+          <w:rFonts w:ascii="Cambria" w:cs="Cambria" w:eastAsia="Cambria" w:hAnsi="Cambria"/>
+          <w:sz w:val="2"/>
+          <w:szCs w:val="2"/>
+        </w:rPr>
+      </w:pPr>
+      <w:r>
+        <w:rPr>
+          <w:rtl w:val="0"/>
+        </w:rPr>
+      </w:r>
+    </w:p>
+    <w:tbl>
+      <w:tblPr>
+        <w:tblStyle w:val="Table1"/>
+        <w:tblW w:w="10800.0" w:type="dxa"/>
+        <w:jc w:val="left"/>
+        <w:tblInd w:w="0.0" w:type="pct"/>
+        <w:tblLayout w:type="fixed"/>
+        <w:tblLook w:val="0600"/>
+      </w:tblPr>
+      <w:tblGrid>
+        <w:gridCol w:w="3600"/>
+        <w:gridCol w:w="3600"/>
+        <w:gridCol w:w="3600"/>
+        <w:tblGridChange w:id="0">
+          <w:tblGrid>
+            <w:gridCol w:w="3600"/>
+            <w:gridCol w:w="3600"/>
+            <w:gridCol w:w="3600"/>
+          </w:tblGrid>
+        </w:tblGridChange>
+      </w:tblGrid>
+      <w:tr>
+        <w:trPr>
+          <w:trHeight w:val="180" w:hRule="atLeast"/>
+        </w:trPr>
+        <w:tc>
+          <w:tcPr>
+            <w:shd w:fill="auto" w:val="clear"/>
+            <w:tcMar>
+              <w:top w:w="0.0" w:type="dxa"/>
+              <w:left w:w="0.0" w:type="dxa"/>
+              <w:bottom w:w="0.0" w:type="dxa"/>
+              <w:right w:w="0.0" w:type="dxa"/>
+            </w:tcMar>
+            <w:vAlign w:val="top"/>
+          </w:tcPr>
+          <w:p>
+            <w:pPr>
+              <w:spacing w:after="0" w:lineRule="auto"/>
+              <w:rPr>
+                <w:rFonts w:ascii="Cambria" w:cs="Cambria" w:eastAsia="Cambria" w:hAnsi="Cambria"/>
+                <w:sz w:val="18"/>
+                <w:szCs w:val="18"/>
+              </w:rPr>
+            </w:pPr>
+            <w:r>
+              <w:rPr>
+                <w:rFonts w:ascii="Cambria" w:cs="Cambria" w:eastAsia="Cambria" w:hAnsi="Cambria"/>
+                <w:sz w:val="18"/>
+                <w:szCs w:val="18"/>
+                <w:rtl w:val="0"/>
+              </w:rPr>
+              <w:t xml:space="preserve">35 Red Top Drive</w:t>
+            </w:r>
+          </w:p>
+        </w:tc>
+        <w:tc>
+          <w:tcPr>
+            <w:vMerge w:val="restart"/>
+            <w:shd w:fill="auto" w:val="clear"/>
+            <w:tcMar>
+              <w:top w:w="0.0" w:type="dxa"/>
+              <w:left w:w="0.0" w:type="dxa"/>
+              <w:bottom w:w="0.0" w:type="dxa"/>
+              <w:right w:w="0.0" w:type="dxa"/>
+            </w:tcMar>
+          </w:tcPr>
+          <w:p>
+            <w:pPr>
+              <w:keepNext w:val="0"/>
+              <w:keepLines w:val="0"/>
+              <w:widowControl w:val="0"/>
+              <w:pBdr>
+                <w:top w:space="0" w:sz="0" w:val="nil"/>
+                <w:left w:space="0" w:sz="0" w:val="nil"/>
+                <w:bottom w:space="0" w:sz="0" w:val="nil"/>
+                <w:right w:space="0" w:sz="0" w:val="nil"/>
+                <w:between w:space="0" w:sz="0" w:val="nil"/>
+              </w:pBdr>
+              <w:shd w:fill="auto" w:val="clear"/>
+              <w:spacing w:after="0" w:before="0" w:line="240" w:lineRule="auto"/>
+              <w:ind w:left="0" w:right="0" w:firstLine="0"/>
+              <w:jc w:val="center"/>
+              <w:rPr>
+                <w:rFonts w:ascii="Cambria" w:cs="Cambria" w:eastAsia="Cambria" w:hAnsi="Cambria"/>
+                <w:b w:val="1"/>
+                <w:sz w:val="60"/>
+                <w:szCs w:val="60"/>
+              </w:rPr>
+            </w:pPr>
+            <w:r>
+              <w:rPr>
+                <w:rFonts w:ascii="Cambria" w:cs="Cambria" w:eastAsia="Cambria" w:hAnsi="Cambria"/>
+                <w:b w:val="1"/>
+                <w:sz w:val="60"/>
+                <w:szCs w:val="60"/>
+                <w:rtl w:val="0"/>
+              </w:rPr>
+              <w:t xml:space="preserve">Kyle Macri</w:t>
+            </w:r>
+          </w:p>
+        </w:tc>
+        <w:tc>
+          <w:tcPr>
+            <w:shd w:fill="auto" w:val="clear"/>
+            <w:tcMar>
+              <w:top w:w="0.0" w:type="dxa"/>
+              <w:left w:w="0.0" w:type="dxa"/>
+              <w:bottom w:w="0.0" w:type="dxa"/>
+              <w:right w:w="0.0" w:type="dxa"/>
+            </w:tcMar>
+            <w:vAlign w:val="top"/>
+          </w:tcPr>
+          <w:p>
+            <w:pPr>
+              <w:spacing w:after="0" w:lineRule="auto"/>
+              <w:jc w:val="right"/>
+              <w:rPr>
+                <w:rFonts w:ascii="Cambria" w:cs="Cambria" w:eastAsia="Cambria" w:hAnsi="Cambria"/>
+                <w:sz w:val="18"/>
+                <w:szCs w:val="18"/>
+              </w:rPr>
+            </w:pPr>
+            <w:r>
+              <w:rPr>
+                <w:rFonts w:ascii="Cambria" w:cs="Cambria" w:eastAsia="Cambria" w:hAnsi="Cambria"/>
+                <w:sz w:val="18"/>
+                <w:szCs w:val="18"/>
+                <w:rtl w:val="0"/>
+              </w:rPr>
+              <w:t xml:space="preserve">kyle@kylemacri.com</w:t>
+            </w:r>
+          </w:p>
+        </w:tc>
+      </w:tr>
+      <w:tr>
+        <w:tc>
+          <w:tcPr>
+            <w:shd w:fill="auto" w:val="clear"/>
+            <w:tcMar>
+              <w:top w:w="0.0" w:type="dxa"/>
+              <w:left w:w="0.0" w:type="dxa"/>
+              <w:bottom w:w="0.0" w:type="dxa"/>
+              <w:right w:w="0.0" w:type="dxa"/>
+            </w:tcMar>
+            <w:vAlign w:val="top"/>
+          </w:tcPr>
+          <w:p>
+            <w:pPr>
+              <w:spacing w:after="0" w:lineRule="auto"/>
+              <w:rPr>
+                <w:rFonts w:ascii="Cambria" w:cs="Cambria" w:eastAsia="Cambria" w:hAnsi="Cambria"/>
+                <w:sz w:val="18"/>
+                <w:szCs w:val="18"/>
+              </w:rPr>
+            </w:pPr>
+            <w:r>
+              <w:rPr>
+                <w:rFonts w:ascii="Cambria" w:cs="Cambria" w:eastAsia="Cambria" w:hAnsi="Cambria"/>
+                <w:sz w:val="18"/>
+                <w:szCs w:val="18"/>
+                <w:rtl w:val="0"/>
+              </w:rPr>
+              <w:t xml:space="preserve">West Hartford, CT 06110</w:t>
+              <w:tab/>
+            </w:r>
+          </w:p>
+        </w:tc>
+        <w:tc>
+          <w:tcPr>
+            <w:vMerge w:val="continue"/>
+            <w:shd w:fill="auto" w:val="clear"/>
+            <w:tcMar>
+              <w:top w:w="0.0" w:type="dxa"/>
+              <w:left w:w="0.0" w:type="dxa"/>
+              <w:bottom w:w="0.0" w:type="dxa"/>
+              <w:right w:w="0.0" w:type="dxa"/>
+            </w:tcMar>
+          </w:tcPr>
+          <w:p>
+            <w:pPr>
+              <w:keepNext w:val="0"/>
+              <w:keepLines w:val="0"/>
+              <w:widowControl w:val="0"/>
+              <w:pBdr>
+                <w:top w:space="0" w:sz="0" w:val="nil"/>
+                <w:left w:space="0" w:sz="0" w:val="nil"/>
+                <w:bottom w:space="0" w:sz="0" w:val="nil"/>
+                <w:right w:space="0" w:sz="0" w:val="nil"/>
+                <w:between w:space="0" w:sz="0" w:val="nil"/>
+              </w:pBdr>
+              <w:shd w:fill="auto" w:val="clear"/>
+              <w:spacing w:after="0" w:before="0" w:line="240" w:lineRule="auto"/>
+              <w:ind w:left="0" w:right="0" w:firstLine="0"/>
+              <w:jc w:val="left"/>
+              <w:rPr>
+                <w:rFonts w:ascii="Cambria" w:cs="Cambria" w:eastAsia="Cambria" w:hAnsi="Cambria"/>
+                <w:sz w:val="18"/>
+                <w:szCs w:val="18"/>
+              </w:rPr>
+            </w:pPr>
+            <w:r>
+              <w:rPr>
+                <w:rtl w:val="0"/>
+              </w:rPr>
+            </w:r>
+          </w:p>
+        </w:tc>
+        <w:tc>
+          <w:tcPr>
+            <w:shd w:fill="auto" w:val="clear"/>
+            <w:tcMar>
+              <w:top w:w="0.0" w:type="dxa"/>
+              <w:left w:w="0.0" w:type="dxa"/>
+              <w:bottom w:w="0.0" w:type="dxa"/>
+              <w:right w:w="0.0" w:type="dxa"/>
+            </w:tcMar>
+            <w:vAlign w:val="top"/>
+          </w:tcPr>
+          <w:p>
+            <w:pPr>
+              <w:spacing w:after="0" w:lineRule="auto"/>
+              <w:jc w:val="right"/>
+              <w:rPr>
+                <w:rFonts w:ascii="Cambria" w:cs="Cambria" w:eastAsia="Cambria" w:hAnsi="Cambria"/>
+                <w:sz w:val="18"/>
+                <w:szCs w:val="18"/>
+              </w:rPr>
+            </w:pPr>
+            <w:r>
+              <w:rPr>
+                <w:rFonts w:ascii="Cambria" w:cs="Cambria" w:eastAsia="Cambria" w:hAnsi="Cambria"/>
+                <w:sz w:val="18"/>
+                <w:szCs w:val="18"/>
+                <w:rtl w:val="0"/>
+              </w:rPr>
+              <w:t xml:space="preserve">kylemacri.com</w:t>
+            </w:r>
+          </w:p>
+        </w:tc>
+      </w:tr>
+      <w:tr>
+        <w:trPr>
+          <w:trHeight w:val="180" w:hRule="atLeast"/>
+        </w:trPr>
+        <w:tc>
+          <w:tcPr>
+            <w:shd w:fill="auto" w:val="clear"/>
+            <w:tcMar>
+              <w:top w:w="0.0" w:type="dxa"/>
+              <w:left w:w="0.0" w:type="dxa"/>
+              <w:bottom w:w="0.0" w:type="dxa"/>
+              <w:right w:w="0.0" w:type="dxa"/>
+            </w:tcMar>
+            <w:vAlign w:val="top"/>
+          </w:tcPr>
+          <w:p>
+            <w:pPr>
+              <w:spacing w:after="0" w:lineRule="auto"/>
+              <w:rPr>
+                <w:rFonts w:ascii="Cambria" w:cs="Cambria" w:eastAsia="Cambria" w:hAnsi="Cambria"/>
+                <w:sz w:val="18"/>
+                <w:szCs w:val="18"/>
+              </w:rPr>
+            </w:pPr>
+            <w:r>
+              <w:rPr>
+                <w:rFonts w:ascii="Cambria" w:cs="Cambria" w:eastAsia="Cambria" w:hAnsi="Cambria"/>
+                <w:sz w:val="18"/>
+                <w:szCs w:val="18"/>
+                <w:rtl w:val="0"/>
+              </w:rPr>
+              <w:t xml:space="preserve">(860) 302-5492</w:t>
+            </w:r>
+          </w:p>
+        </w:tc>
+        <w:tc>
+          <w:tcPr>
+            <w:vMerge w:val="continue"/>
+            <w:shd w:fill="auto" w:val="clear"/>
+            <w:tcMar>
+              <w:top w:w="0.0" w:type="dxa"/>
+              <w:left w:w="0.0" w:type="dxa"/>
+              <w:bottom w:w="0.0" w:type="dxa"/>
+              <w:right w:w="0.0" w:type="dxa"/>
+            </w:tcMar>
+          </w:tcPr>
+          <w:p>
+            <w:pPr>
+              <w:keepNext w:val="0"/>
+              <w:keepLines w:val="0"/>
+              <w:widowControl w:val="0"/>
+              <w:pBdr>
+                <w:top w:space="0" w:sz="0" w:val="nil"/>
+                <w:left w:space="0" w:sz="0" w:val="nil"/>
+                <w:bottom w:space="0" w:sz="0" w:val="nil"/>
+                <w:right w:space="0" w:sz="0" w:val="nil"/>
+                <w:between w:space="0" w:sz="0" w:val="nil"/>
+              </w:pBdr>
+              <w:shd w:fill="auto" w:val="clear"/>
+              <w:spacing w:after="0" w:before="0" w:line="240" w:lineRule="auto"/>
+              <w:ind w:left="0" w:right="0" w:firstLine="0"/>
+              <w:jc w:val="left"/>
+              <w:rPr>
+                <w:rFonts w:ascii="Cambria" w:cs="Cambria" w:eastAsia="Cambria" w:hAnsi="Cambria"/>
+                <w:sz w:val="18"/>
+                <w:szCs w:val="18"/>
+              </w:rPr>
+            </w:pPr>
+            <w:r>
+              <w:rPr>
+                <w:rtl w:val="0"/>
+              </w:rPr>
+            </w:r>
+          </w:p>
+        </w:tc>
+        <w:tc>
+          <w:tcPr>
+            <w:shd w:fill="auto" w:val="clear"/>
+            <w:tcMar>
+              <w:top w:w="0.0" w:type="dxa"/>
+              <w:left w:w="0.0" w:type="dxa"/>
+              <w:bottom w:w="0.0" w:type="dxa"/>
+              <w:right w:w="0.0" w:type="dxa"/>
+            </w:tcMar>
+            <w:vAlign w:val="top"/>
+          </w:tcPr>
+          <w:p>
+            <w:pPr>
+              <w:spacing w:after="0" w:lineRule="auto"/>
+              <w:jc w:val="right"/>
+              <w:rPr>
+                <w:rFonts w:ascii="Cambria" w:cs="Cambria" w:eastAsia="Cambria" w:hAnsi="Cambria"/>
+                <w:sz w:val="18"/>
+                <w:szCs w:val="18"/>
+              </w:rPr>
+            </w:pPr>
+            <w:r>
+              <w:rPr>
+                <w:rFonts w:ascii="Cambria" w:cs="Cambria" w:eastAsia="Cambria" w:hAnsi="Cambria"/>
+                <w:sz w:val="18"/>
+                <w:szCs w:val="18"/>
+                <w:rtl w:val="0"/>
+              </w:rPr>
+              <w:t xml:space="preserve">github.com/kmacri12</w:t>
+            </w:r>
+          </w:p>
+        </w:tc>
+      </w:tr>
+    </w:tbl>
     <w:p>
       <w:pPr>
         <w:spacing w:after="0" w:lineRule="auto"/>
@@ -534,16 +814,16 @@
           <w:szCs w:val="18"/>
           <w:rtl w:val="0"/>
         </w:rPr>
-        <w:t xml:space="preserve">: JavaScript, Python, C#, Jav</w:t>
-      </w:r>
-      <w:r>
-        <w:rPr>
-          <w:rFonts w:ascii="Cambria" w:cs="Cambria" w:eastAsia="Cambria" w:hAnsi="Cambria"/>
-          <w:sz w:val="18"/>
-          <w:szCs w:val="18"/>
-          <w:rtl w:val="0"/>
-        </w:rPr>
-        <w:t xml:space="preserve">a, Bash, SQL</w:t>
+        <w:t xml:space="preserve">: JavaScript, Python, C#</w:t>
+      </w:r>
+      <w:r>
+        <w:rPr>
+          <w:rFonts w:ascii="Cambria" w:cs="Cambria" w:eastAsia="Cambria" w:hAnsi="Cambria"/>
+          <w:sz w:val="18"/>
+          <w:szCs w:val="18"/>
+          <w:rtl w:val="0"/>
+        </w:rPr>
+        <w:t xml:space="preserve">, Bash, SQL</w:t>
       </w:r>
     </w:p>
     <w:p>
@@ -2126,6 +2406,11 @@
           <w:rtl w:val="0"/>
         </w:rPr>
         <w:t xml:space="preserve">Published formal assessment reports and provided information risk management consultation to the business.</w:t>
+      </w:r>
+      <w:r>
+        <w:rPr>
+          <w:rtl w:val="0"/>
+        </w:rPr>
       </w:r>
     </w:p>
     <w:sectPr>
@@ -2851,6 +3136,55 @@
       <w:sz w:val="48"/>
       <w:szCs w:val="48"/>
     </w:rPr>
+  </w:style>
+  <w:style w:type="table" w:styleId="Table1">
+    <w:basedOn w:val="TableNormal"/>
+    <w:tblPr>
+      <w:tblStyleRowBandSize w:val="1"/>
+      <w:tblStyleColBandSize w:val="1"/>
+      <w:tblCellMar>
+        <w:top w:w="100.0" w:type="dxa"/>
+        <w:left w:w="100.0" w:type="dxa"/>
+        <w:bottom w:w="100.0" w:type="dxa"/>
+        <w:right w:w="100.0" w:type="dxa"/>
+      </w:tblCellMar>
+    </w:tblPr>
+    <w:tblStylePr w:type="band1Horz">
+      <w:tcPr/>
+    </w:tblStylePr>
+    <w:tblStylePr w:type="band1Vert">
+      <w:tcPr/>
+    </w:tblStylePr>
+    <w:tblStylePr w:type="band2Horz">
+      <w:tcPr/>
+    </w:tblStylePr>
+    <w:tblStylePr w:type="band2Vert">
+      <w:tcPr/>
+    </w:tblStylePr>
+    <w:tblStylePr w:type="firstCol">
+      <w:tcPr/>
+    </w:tblStylePr>
+    <w:tblStylePr w:type="firstRow">
+      <w:tcPr/>
+    </w:tblStylePr>
+    <w:tblStylePr w:type="lastCol">
+      <w:tcPr/>
+    </w:tblStylePr>
+    <w:tblStylePr w:type="lastRow">
+      <w:tcPr/>
+    </w:tblStylePr>
+    <w:tblStylePr w:type="neCell">
+      <w:tcPr/>
+    </w:tblStylePr>
+    <w:tblStylePr w:type="nwCell">
+      <w:tcPr/>
+    </w:tblStylePr>
+    <w:tblStylePr w:type="seCell">
+      <w:tcPr/>
+    </w:tblStylePr>
+    <w:tblStylePr w:type="swCell">
+      <w:tcPr/>
+    </w:tblStylePr>
   </w:style>
 </w:styles>
 </file>

</xml_diff>